<commit_message>
ajout d'un nettoyeur de données
</commit_message>
<xml_diff>
--- a/Analyse/Analyse_des_variables.docx
+++ b/Analyse/Analyse_des_variables.docx
@@ -776,7 +776,13 @@
         <w:rPr>
           <w:lang w:val="fr-FR"/>
         </w:rPr>
-        <w:t xml:space="preserve">Garder </w:t>
+        <w:t>Exclure</w:t>
+      </w:r>
+      <w:r>
+        <w:rPr>
+          <w:lang w:val="fr-FR"/>
+        </w:rPr>
+        <w:t xml:space="preserve"> </w:t>
       </w:r>
       <w:r>
         <w:rPr>

</xml_diff>